<commit_message>
Modification screen page d'accueil compte rendu
</commit_message>
<xml_diff>
--- a/Grimmer_Singer_CompteRendu_SI1.docx
+++ b/Grimmer_Singer_CompteRendu_SI1.docx
@@ -86,15 +86,7 @@
         <w:t xml:space="preserve">Notre projet </w:t>
       </w:r>
       <w:r>
-        <w:t>« </w:t>
-      </w:r>
-      <w:proofErr w:type="spellStart"/>
-      <w:r>
-        <w:t>Infinity</w:t>
-      </w:r>
-      <w:proofErr w:type="spellEnd"/>
-      <w:r>
-        <w:t xml:space="preserve"> Car » </w:t>
+        <w:t xml:space="preserve">« Infinity Car » </w:t>
       </w:r>
       <w:r>
         <w:t xml:space="preserve">consiste à proposer des voitures pour de la location. Chaque voiture est caractérisée par différents critères </w:t>
@@ -185,7 +177,6 @@
           <w:u w:val="single"/>
         </w:rPr>
       </w:pPr>
-      <w:proofErr w:type="spellStart"/>
       <w:r>
         <w:rPr>
           <w:color w:val="auto"/>
@@ -194,17 +185,7 @@
           <w:u w:val="single"/>
         </w:rPr>
         <w:lastRenderedPageBreak/>
-        <w:t>Screenshots</w:t>
-      </w:r>
-      <w:proofErr w:type="spellEnd"/>
-      <w:r>
-        <w:rPr>
-          <w:color w:val="auto"/>
-          <w:sz w:val="32"/>
-          <w:szCs w:val="32"/>
-          <w:u w:val="single"/>
-        </w:rPr>
-        <w:t xml:space="preserve"> du projet</w:t>
+        <w:t>Screenshots du projet</w:t>
       </w:r>
     </w:p>
     <w:p>
@@ -222,9 +203,9 @@
           <w:noProof/>
         </w:rPr>
         <w:drawing>
-          <wp:inline distT="0" distB="0" distL="0" distR="0" wp14:anchorId="70EF62D1" wp14:editId="040103A7">
-            <wp:extent cx="5760720" cy="5624830"/>
-            <wp:effectExtent l="0" t="0" r="0" b="0"/>
+          <wp:inline distT="0" distB="0" distL="0" distR="0" wp14:anchorId="2113470D" wp14:editId="1B496536">
+            <wp:extent cx="5760720" cy="4681220"/>
+            <wp:effectExtent l="0" t="0" r="0" b="5080"/>
             <wp:docPr id="1" name="Image 1"/>
             <wp:cNvGraphicFramePr>
               <a:graphicFrameLocks xmlns:a="http://schemas.openxmlformats.org/drawingml/2006/main" noChangeAspect="1"/>
@@ -245,7 +226,7 @@
                   <pic:spPr>
                     <a:xfrm>
                       <a:off x="0" y="0"/>
-                      <a:ext cx="5760720" cy="5624830"/>
+                      <a:ext cx="5760720" cy="4681220"/>
                     </a:xfrm>
                     <a:prstGeom prst="rect">
                       <a:avLst/>
@@ -260,23 +241,7 @@
     </w:p>
     <w:p>
       <w:r>
-        <w:t xml:space="preserve">Cette page comprend une </w:t>
-      </w:r>
-      <w:proofErr w:type="spellStart"/>
-      <w:r>
-        <w:t>navbar</w:t>
-      </w:r>
-      <w:proofErr w:type="spellEnd"/>
-      <w:r>
-        <w:t xml:space="preserve"> sur un </w:t>
-      </w:r>
-      <w:proofErr w:type="spellStart"/>
-      <w:r>
-        <w:t>carousel</w:t>
-      </w:r>
-      <w:proofErr w:type="spellEnd"/>
-      <w:r>
-        <w:t xml:space="preserve"> de 3 images, ainsi que le catalogue des véhicules en location. On peut ainsi naviguer vers la page de contact :</w:t>
+        <w:t>Cette page comprend une navbar sur un carousel de 3 images, ainsi que le catalogue des véhicules en location. On peut ainsi naviguer vers la page de contact :</w:t>
       </w:r>
     </w:p>
     <w:p>
@@ -483,34 +448,10 @@
         <w:t xml:space="preserve"> : </w:t>
       </w:r>
       <w:r>
-        <w:t xml:space="preserve">La page d’accueil comporte un </w:t>
-      </w:r>
-      <w:proofErr w:type="spellStart"/>
-      <w:r>
-        <w:t>carousel</w:t>
-      </w:r>
-      <w:proofErr w:type="spellEnd"/>
-      <w:r>
-        <w:t xml:space="preserve"> de 3 images pour poser le contexte du site (location de véhicules de luxe) sur lequel figure une </w:t>
-      </w:r>
-      <w:proofErr w:type="spellStart"/>
-      <w:r>
-        <w:t>navbar</w:t>
-      </w:r>
-      <w:proofErr w:type="spellEnd"/>
-      <w:r>
-        <w:t>. De plus, a</w:t>
-      </w:r>
-      <w:r>
-        <w:t>fin de présenter nos véhicules, nous avons choisi d'utiliser une liste de composants "</w:t>
-      </w:r>
-      <w:proofErr w:type="spellStart"/>
-      <w:r>
-        <w:t>card</w:t>
-      </w:r>
-      <w:proofErr w:type="spellEnd"/>
-      <w:r>
-        <w:t>" de Bootstrap avec pour chacune d'elles les informations principales concernant le véhicule et la possibilité d'aller voir plus de détail sur celui-ci.</w:t>
+        <w:t>La page d’accueil comporte un carousel de 3 images pour poser le contexte du site (location de véhicules de luxe) sur lequel figure une navbar. De plus, a</w:t>
+      </w:r>
+      <w:r>
+        <w:t>fin de présenter nos véhicules, nous avons choisi d'utiliser une liste de composants "card" de Bootstrap avec pour chacune d'elles les informations principales concernant le véhicule et la possibilité d'aller voir plus de détail sur celui-ci.</w:t>
       </w:r>
     </w:p>
     <w:p>
@@ -525,15 +466,7 @@
         <w:t xml:space="preserve">Pour la page de contact </w:t>
       </w:r>
       <w:r>
-        <w:t xml:space="preserve">: Nous avons utilisé les composants de formulaire de Bootstrap c'est-à-dire les inputs, un </w:t>
-      </w:r>
-      <w:proofErr w:type="spellStart"/>
-      <w:r>
-        <w:t>textarea</w:t>
-      </w:r>
-      <w:proofErr w:type="spellEnd"/>
-      <w:r>
-        <w:t xml:space="preserve"> et les labels.</w:t>
+        <w:t>: Nous avons utilisé les composants de formulaire de Bootstrap c'est-à-dire les inputs, un textarea et les labels.</w:t>
       </w:r>
     </w:p>
     <w:p>
@@ -572,15 +505,7 @@
         <w:t xml:space="preserve"> avec des classes Bootstrap</w:t>
       </w:r>
       <w:r>
-        <w:t xml:space="preserve">. De plus nous avons utilisé javascript pour pouvoir dans un premier temps afficher une </w:t>
-      </w:r>
-      <w:proofErr w:type="spellStart"/>
-      <w:r>
-        <w:t>card</w:t>
-      </w:r>
-      <w:proofErr w:type="spellEnd"/>
-      <w:r>
-        <w:t xml:space="preserve"> de véhicule et ainsi </w:t>
+        <w:t xml:space="preserve">. De plus nous avons utilisé javascript pour pouvoir dans un premier temps afficher une card de véhicule et ainsi </w:t>
       </w:r>
       <w:r>
         <w:t xml:space="preserve">dans un second temps </w:t>

</xml_diff>